<commit_message>
Tratamientos secuenciales I, II y Enunciado.docx
</commit_message>
<xml_diff>
--- a/doc/Documento de descripción del dataset para Java.docx
+++ b/doc/Documento de descripción del dataset para Java.docx
@@ -41,19 +41,8 @@
           <w:sz w:val="32"/>
           <w:szCs w:val="32"/>
         </w:rPr>
-        <w:t xml:space="preserve">escripción del </w:t>
+        <w:t>escripción del dataset</w:t>
       </w:r>
-      <w:proofErr w:type="spellStart"/>
-      <w:r>
-        <w:rPr>
-          <w:b/>
-          <w:bCs/>
-          <w:sz w:val="32"/>
-          <w:szCs w:val="32"/>
-        </w:rPr>
-        <w:t>dataset</w:t>
-      </w:r>
-      <w:proofErr w:type="spellEnd"/>
     </w:p>
     <w:p/>
     <w:tbl>
@@ -299,23 +288,7 @@
           </w:tcPr>
           <w:p>
             <w:r>
-              <w:t xml:space="preserve">Uber </w:t>
-            </w:r>
-            <w:proofErr w:type="spellStart"/>
-            <w:r>
-              <w:t>Travel</w:t>
-            </w:r>
-            <w:proofErr w:type="spellEnd"/>
-            <w:r>
-              <w:t xml:space="preserve"> </w:t>
-            </w:r>
-            <w:proofErr w:type="spellStart"/>
-            <w:r>
-              <w:t>Movement</w:t>
-            </w:r>
-            <w:proofErr w:type="spellEnd"/>
-            <w:r>
-              <w:t xml:space="preserve"> Data</w:t>
+              <w:t>Uber Travel Movement Data</w:t>
             </w:r>
             <w:r>
               <w:t xml:space="preserve"> (Paris)</w:t>
@@ -471,6 +444,9 @@
             <w:r>
               <w:t>Pago en efectivo</w:t>
             </w:r>
+            <w:r>
+              <w:t xml:space="preserve"> (método de pago dominante en el trayecto)</w:t>
+            </w:r>
           </w:p>
           <w:p/>
         </w:tc>
@@ -483,23 +459,7 @@
           </w:tcPr>
           <w:p>
             <w:r>
-              <w:t xml:space="preserve">¿El </w:t>
-            </w:r>
-            <w:proofErr w:type="spellStart"/>
-            <w:r>
-              <w:t>dataset</w:t>
-            </w:r>
-            <w:proofErr w:type="spellEnd"/>
-            <w:r>
-              <w:t xml:space="preserve"> contiene varios ficheros </w:t>
-            </w:r>
-            <w:proofErr w:type="spellStart"/>
-            <w:r>
-              <w:t>csv</w:t>
-            </w:r>
-            <w:proofErr w:type="spellEnd"/>
-            <w:r>
-              <w:t xml:space="preserve">?   </w:t>
+              <w:t xml:space="preserve">¿El dataset contiene varios ficheros csv?   </w:t>
             </w:r>
             <w:r>
               <w:rPr>
@@ -536,15 +496,7 @@
           <w:p/>
           <w:p>
             <w:r>
-              <w:t xml:space="preserve">El </w:t>
-            </w:r>
-            <w:proofErr w:type="spellStart"/>
-            <w:r>
-              <w:t>dataset</w:t>
-            </w:r>
-            <w:proofErr w:type="spellEnd"/>
-            <w:r>
-              <w:t xml:space="preserve"> contenía los datos de varias ciudades (París, Bogotá, Washington DC, …), y he escogido finalmente el de París por cercanía y porque el tipo de datos que aparecían en esta ciudad eran más adecuados para el proyecto</w:t>
+              <w:t>El dataset contenía los datos de varias ciudades (París, Bogotá, Washington DC, …), y he escogido finalmente el de París por cercanía y porque el tipo de datos que aparecían en esta ciudad eran más adecuados para el proyecto</w:t>
             </w:r>
           </w:p>
           <w:p/>
@@ -621,37 +573,14 @@
             <w:tcW w:w="8181" w:type="dxa"/>
           </w:tcPr>
           <w:p>
-            <w:proofErr w:type="spellStart"/>
-            <w:r>
-              <w:t>Origin</w:t>
-            </w:r>
-            <w:proofErr w:type="spellEnd"/>
-            <w:r>
-              <w:t xml:space="preserve"> </w:t>
-            </w:r>
-            <w:proofErr w:type="spellStart"/>
-            <w:r>
-              <w:t>Display</w:t>
-            </w:r>
-            <w:proofErr w:type="spellEnd"/>
-            <w:r>
-              <w:t xml:space="preserve"> </w:t>
-            </w:r>
-            <w:proofErr w:type="spellStart"/>
-            <w:r>
-              <w:t>Name</w:t>
-            </w:r>
-            <w:proofErr w:type="spellEnd"/>
-          </w:p>
-          <w:p>
-            <w:r>
-              <w:t xml:space="preserve">Tipo </w:t>
-            </w:r>
-            <w:proofErr w:type="spellStart"/>
-            <w:r>
-              <w:t>String</w:t>
-            </w:r>
-            <w:proofErr w:type="spellEnd"/>
+            <w:r>
+              <w:t>Origin Display Name</w:t>
+            </w:r>
+          </w:p>
+          <w:p>
+            <w:r>
+              <w:t>Tipo String</w:t>
+            </w:r>
           </w:p>
         </w:tc>
       </w:tr>
@@ -674,37 +603,14 @@
             <w:tcW w:w="8181" w:type="dxa"/>
           </w:tcPr>
           <w:p>
-            <w:proofErr w:type="spellStart"/>
-            <w:r>
-              <w:t>Destination</w:t>
-            </w:r>
-            <w:proofErr w:type="spellEnd"/>
-            <w:r>
-              <w:t xml:space="preserve"> </w:t>
-            </w:r>
-            <w:proofErr w:type="spellStart"/>
-            <w:r>
-              <w:t>Display</w:t>
-            </w:r>
-            <w:proofErr w:type="spellEnd"/>
-            <w:r>
-              <w:t xml:space="preserve"> </w:t>
-            </w:r>
-            <w:proofErr w:type="spellStart"/>
-            <w:r>
-              <w:t>Name</w:t>
-            </w:r>
-            <w:proofErr w:type="spellEnd"/>
-          </w:p>
-          <w:p>
-            <w:r>
-              <w:t xml:space="preserve">Tipo </w:t>
-            </w:r>
-            <w:proofErr w:type="spellStart"/>
-            <w:r>
-              <w:t>String</w:t>
-            </w:r>
-            <w:proofErr w:type="spellEnd"/>
+            <w:r>
+              <w:t>Destination Display Name</w:t>
+            </w:r>
+          </w:p>
+          <w:p>
+            <w:r>
+              <w:t>Tipo String</w:t>
+            </w:r>
           </w:p>
         </w:tc>
       </w:tr>
@@ -725,39 +631,13 @@
           </w:tcPr>
           <w:p>
             <w:r>
-              <w:t xml:space="preserve">Date </w:t>
-            </w:r>
-            <w:proofErr w:type="spellStart"/>
-            <w:r>
-              <w:t>with</w:t>
-            </w:r>
-            <w:proofErr w:type="spellEnd"/>
-            <w:r>
-              <w:t xml:space="preserve"> </w:t>
-            </w:r>
-            <w:proofErr w:type="spellStart"/>
-            <w:r>
-              <w:t>highest</w:t>
-            </w:r>
-            <w:proofErr w:type="spellEnd"/>
-            <w:r>
-              <w:t xml:space="preserve"> </w:t>
-            </w:r>
-            <w:proofErr w:type="spellStart"/>
-            <w:r>
-              <w:t>income</w:t>
-            </w:r>
-            <w:proofErr w:type="spellEnd"/>
-          </w:p>
-          <w:p>
-            <w:r>
-              <w:t xml:space="preserve">Tipo </w:t>
-            </w:r>
-            <w:proofErr w:type="spellStart"/>
-            <w:r>
-              <w:t>LocalDate</w:t>
-            </w:r>
-            <w:proofErr w:type="spellEnd"/>
+              <w:t>Date with highest income</w:t>
+            </w:r>
+          </w:p>
+          <w:p>
+            <w:r>
+              <w:t>Tipo LocalDate</w:t>
+            </w:r>
           </w:p>
         </w:tc>
       </w:tr>
@@ -778,34 +658,13 @@
           </w:tcPr>
           <w:p>
             <w:r>
-              <w:t xml:space="preserve">Mean </w:t>
-            </w:r>
-            <w:proofErr w:type="spellStart"/>
-            <w:r>
-              <w:t>Travel</w:t>
-            </w:r>
-            <w:proofErr w:type="spellEnd"/>
-            <w:r>
-              <w:t xml:space="preserve"> Time (</w:t>
-            </w:r>
-            <w:proofErr w:type="spellStart"/>
-            <w:r>
-              <w:t>Seconds</w:t>
-            </w:r>
-            <w:proofErr w:type="spellEnd"/>
-            <w:r>
-              <w:t>)</w:t>
-            </w:r>
-          </w:p>
-          <w:p>
-            <w:r>
-              <w:t xml:space="preserve">Tipo </w:t>
-            </w:r>
-            <w:proofErr w:type="spellStart"/>
-            <w:r>
-              <w:t>Integer</w:t>
-            </w:r>
-            <w:proofErr w:type="spellEnd"/>
+              <w:t>Mean Travel Time (Seconds)</w:t>
+            </w:r>
+          </w:p>
+          <w:p>
+            <w:r>
+              <w:t>Tipo Integer</w:t>
+            </w:r>
           </w:p>
         </w:tc>
       </w:tr>
@@ -828,56 +687,14 @@
             <w:tcW w:w="8181" w:type="dxa"/>
           </w:tcPr>
           <w:p>
-            <w:proofErr w:type="spellStart"/>
-            <w:r>
-              <w:t>Range</w:t>
-            </w:r>
-            <w:proofErr w:type="spellEnd"/>
-            <w:r>
-              <w:t xml:space="preserve"> - </w:t>
-            </w:r>
-            <w:proofErr w:type="spellStart"/>
-            <w:r>
-              <w:t>Lower</w:t>
-            </w:r>
-            <w:proofErr w:type="spellEnd"/>
-            <w:r>
-              <w:t xml:space="preserve"> </w:t>
-            </w:r>
-            <w:proofErr w:type="spellStart"/>
-            <w:r>
-              <w:t>Bound</w:t>
-            </w:r>
-            <w:proofErr w:type="spellEnd"/>
-            <w:r>
-              <w:t xml:space="preserve"> </w:t>
-            </w:r>
-            <w:proofErr w:type="spellStart"/>
-            <w:r>
-              <w:t>Travel</w:t>
-            </w:r>
-            <w:proofErr w:type="spellEnd"/>
-            <w:r>
-              <w:t xml:space="preserve"> Time (</w:t>
-            </w:r>
-            <w:proofErr w:type="spellStart"/>
-            <w:r>
-              <w:t>Seconds</w:t>
-            </w:r>
-            <w:proofErr w:type="spellEnd"/>
-            <w:r>
-              <w:t>)</w:t>
-            </w:r>
-          </w:p>
-          <w:p>
-            <w:r>
-              <w:t xml:space="preserve">Tipo </w:t>
-            </w:r>
-            <w:proofErr w:type="spellStart"/>
-            <w:r>
-              <w:t>Integer</w:t>
-            </w:r>
-            <w:proofErr w:type="spellEnd"/>
+            <w:r>
+              <w:t>Range - Lower Bound Travel Time (Seconds)</w:t>
+            </w:r>
+          </w:p>
+          <w:p>
+            <w:r>
+              <w:t>Tipo Integer</w:t>
+            </w:r>
           </w:p>
         </w:tc>
       </w:tr>
@@ -900,56 +717,14 @@
             <w:tcW w:w="8181" w:type="dxa"/>
           </w:tcPr>
           <w:p>
-            <w:proofErr w:type="spellStart"/>
-            <w:r>
-              <w:t>Range</w:t>
-            </w:r>
-            <w:proofErr w:type="spellEnd"/>
-            <w:r>
-              <w:t xml:space="preserve"> - </w:t>
-            </w:r>
-            <w:proofErr w:type="spellStart"/>
-            <w:r>
-              <w:t>Upper</w:t>
-            </w:r>
-            <w:proofErr w:type="spellEnd"/>
-            <w:r>
-              <w:t xml:space="preserve"> </w:t>
-            </w:r>
-            <w:proofErr w:type="spellStart"/>
-            <w:r>
-              <w:t>Bound</w:t>
-            </w:r>
-            <w:proofErr w:type="spellEnd"/>
-            <w:r>
-              <w:t xml:space="preserve"> </w:t>
-            </w:r>
-            <w:proofErr w:type="spellStart"/>
-            <w:r>
-              <w:t>Travel</w:t>
-            </w:r>
-            <w:proofErr w:type="spellEnd"/>
-            <w:r>
-              <w:t xml:space="preserve"> Time (</w:t>
-            </w:r>
-            <w:proofErr w:type="spellStart"/>
-            <w:r>
-              <w:t>Seconds</w:t>
-            </w:r>
-            <w:proofErr w:type="spellEnd"/>
-            <w:r>
-              <w:t>)</w:t>
-            </w:r>
-          </w:p>
-          <w:p>
-            <w:r>
-              <w:t xml:space="preserve">Tipo </w:t>
-            </w:r>
-            <w:proofErr w:type="spellStart"/>
-            <w:r>
-              <w:t>Integer</w:t>
-            </w:r>
-            <w:proofErr w:type="spellEnd"/>
+            <w:r>
+              <w:t>Range - Upper Bound Travel Time (Seconds)</w:t>
+            </w:r>
+          </w:p>
+          <w:p>
+            <w:r>
+              <w:t>Tipo Integer</w:t>
+            </w:r>
           </w:p>
         </w:tc>
       </w:tr>
@@ -973,31 +748,13 @@
           </w:tcPr>
           <w:p>
             <w:r>
-              <w:t xml:space="preserve">Car </w:t>
-            </w:r>
-            <w:proofErr w:type="spellStart"/>
-            <w:r>
-              <w:t>most</w:t>
-            </w:r>
-            <w:proofErr w:type="spellEnd"/>
-            <w:r>
-              <w:t xml:space="preserve"> </w:t>
-            </w:r>
-            <w:proofErr w:type="spellStart"/>
-            <w:r>
-              <w:t>used</w:t>
-            </w:r>
-            <w:proofErr w:type="spellEnd"/>
-          </w:p>
-          <w:p>
-            <w:r>
-              <w:t xml:space="preserve">Tipo </w:t>
-            </w:r>
-            <w:proofErr w:type="spellStart"/>
-            <w:r>
-              <w:t>Enumerate</w:t>
-            </w:r>
-            <w:proofErr w:type="spellEnd"/>
+              <w:t>Car most used</w:t>
+            </w:r>
+          </w:p>
+          <w:p>
+            <w:r>
+              <w:t>Tipo Enumerate</w:t>
+            </w:r>
           </w:p>
         </w:tc>
       </w:tr>
@@ -1021,13 +778,8 @@
           </w:tcPr>
           <w:p>
             <w:r>
-              <w:t xml:space="preserve">Cash </w:t>
-            </w:r>
-            <w:proofErr w:type="spellStart"/>
-            <w:r>
-              <w:t>payment</w:t>
-            </w:r>
-            <w:proofErr w:type="spellEnd"/>
+              <w:t>Cash payment</w:t>
+            </w:r>
           </w:p>
           <w:p>
             <w:r>
@@ -2340,15 +2092,6 @@
 </file>
 
 <file path=customXml/item1.xml><?xml version="1.0" encoding="utf-8"?>
-<?mso-contentType ?>
-<FormTemplates xmlns="http://schemas.microsoft.com/sharepoint/v3/contenttype/forms">
-  <Display>DocumentLibraryForm</Display>
-  <Edit>DocumentLibraryForm</Edit>
-  <New>DocumentLibraryForm</New>
-</FormTemplates>
-</file>
-
-<file path=customXml/item2.xml><?xml version="1.0" encoding="utf-8"?>
 <ct:contentTypeSchema xmlns:ct="http://schemas.microsoft.com/office/2006/metadata/contentType" xmlns:ma="http://schemas.microsoft.com/office/2006/metadata/properties/metaAttributes" ct:_="" ma:_="" ma:contentTypeName="Documento" ma:contentTypeID="0x0101009D8850EDB5465E4F897DB57F76199FF9" ma:contentTypeVersion="13" ma:contentTypeDescription="Crear nuevo documento." ma:contentTypeScope="" ma:versionID="ea96010c7855fe5bc1fd15f2e7a5df1c">
   <xsd:schema xmlns:xsd="http://www.w3.org/2001/XMLSchema" xmlns:xs="http://www.w3.org/2001/XMLSchema" xmlns:p="http://schemas.microsoft.com/office/2006/metadata/properties" xmlns:ns3="d182ce74-264e-48f4-9894-98e9bb7d25c0" xmlns:ns4="ed5b6207-5cad-4f60-a06e-5b47d3326a89" targetNamespace="http://schemas.microsoft.com/office/2006/metadata/properties" ma:root="true" ma:fieldsID="e01f414011a378e7620449c9d8789805" ns3:_="" ns4:_="">
     <xsd:import namespace="d182ce74-264e-48f4-9894-98e9bb7d25c0"/>
@@ -2571,6 +2314,15 @@
 </ct:contentTypeSchema>
 </file>
 
+<file path=customXml/item2.xml><?xml version="1.0" encoding="utf-8"?>
+<?mso-contentType ?>
+<FormTemplates xmlns="http://schemas.microsoft.com/sharepoint/v3/contenttype/forms">
+  <Display>DocumentLibraryForm</Display>
+  <Edit>DocumentLibraryForm</Edit>
+  <New>DocumentLibraryForm</New>
+</FormTemplates>
+</file>
+
 <file path=customXml/item3.xml><?xml version="1.0" encoding="utf-8"?>
 <p:properties xmlns:p="http://schemas.microsoft.com/office/2006/metadata/properties" xmlns:xsi="http://www.w3.org/2001/XMLSchema-instance" xmlns:pc="http://schemas.microsoft.com/office/infopath/2007/PartnerControls">
   <documentManagement/>
@@ -2578,14 +2330,6 @@
 </file>
 
 <file path=customXml/itemProps1.xml><?xml version="1.0" encoding="utf-8"?>
-<ds:datastoreItem xmlns:ds="http://schemas.openxmlformats.org/officeDocument/2006/customXml" ds:itemID="{2D42805A-937F-4127-AB85-E344810E37AE}">
-  <ds:schemaRefs>
-    <ds:schemaRef ds:uri="http://schemas.microsoft.com/sharepoint/v3/contenttype/forms"/>
-  </ds:schemaRefs>
-</ds:datastoreItem>
-</file>
-
-<file path=customXml/itemProps2.xml><?xml version="1.0" encoding="utf-8"?>
 <ds:datastoreItem xmlns:ds="http://schemas.openxmlformats.org/officeDocument/2006/customXml" ds:itemID="{EAC62519-FA68-48AB-9026-55D989825D58}">
   <ds:schemaRefs>
     <ds:schemaRef ds:uri="http://schemas.microsoft.com/office/2006/metadata/contentType"/>
@@ -2604,6 +2348,14 @@
 </ds:datastoreItem>
 </file>
 
+<file path=customXml/itemProps2.xml><?xml version="1.0" encoding="utf-8"?>
+<ds:datastoreItem xmlns:ds="http://schemas.openxmlformats.org/officeDocument/2006/customXml" ds:itemID="{2D42805A-937F-4127-AB85-E344810E37AE}">
+  <ds:schemaRefs>
+    <ds:schemaRef ds:uri="http://schemas.microsoft.com/sharepoint/v3/contenttype/forms"/>
+  </ds:schemaRefs>
+</ds:datastoreItem>
+</file>
+
 <file path=customXml/itemProps3.xml><?xml version="1.0" encoding="utf-8"?>
 <ds:datastoreItem xmlns:ds="http://schemas.openxmlformats.org/officeDocument/2006/customXml" ds:itemID="{3BDC8461-7238-41BF-B46E-14E820E5C0BE}">
   <ds:schemaRefs>

</xml_diff>